<commit_message>
Update code and documentation
</commit_message>
<xml_diff>
--- a/Documentatie Proiect Forward checking - Sudoku.docx
+++ b/Documentatie Proiect Forward checking - Sudoku.docx
@@ -1284,8 +1284,62 @@
           <w:szCs w:val="24"/>
         </w:rPr>
       </w:pPr>
-      <w:bookmarkStart w:colFirst="0" w:colLast="0" w:name="_5d9pifwbx7re" w:id="12"/>
+      <w:bookmarkStart w:colFirst="0" w:colLast="0" w:name="_89b7c04aufuw" w:id="12"/>
       <w:bookmarkEnd w:id="12"/>
+      <w:r>
+        <w:rPr>
+          <w:rFonts w:ascii="Times New Roman" w:cs="Times New Roman" w:eastAsia="Times New Roman" w:hAnsi="Times New Roman"/>
+          <w:sz w:val="24"/>
+          <w:szCs w:val="24"/>
+          <w:rtl w:val="0"/>
+        </w:rPr>
+        <w:t xml:space="preserve">Funcție de rezolvare automată a jocului</w:t>
+      </w:r>
+    </w:p>
+    <w:p>
+      <w:pPr>
+        <w:spacing w:line="240" w:lineRule="auto"/>
+        <w:ind w:firstLine="720"/>
+        <w:rPr>
+          <w:rFonts w:ascii="Times New Roman" w:cs="Times New Roman" w:eastAsia="Times New Roman" w:hAnsi="Times New Roman"/>
+          <w:b w:val="1"/>
+          <w:sz w:val="24"/>
+          <w:szCs w:val="24"/>
+        </w:rPr>
+      </w:pPr>
+      <w:r>
+        <w:rPr>
+          <w:rFonts w:ascii="Times New Roman" w:cs="Times New Roman" w:eastAsia="Times New Roman" w:hAnsi="Times New Roman"/>
+          <w:sz w:val="24"/>
+          <w:szCs w:val="24"/>
+          <w:rtl w:val="0"/>
+        </w:rPr>
+        <w:t xml:space="preserve">Jocul are și o funcție automată de rezolvare, prin care jucătorul poate vedea rezolvarea unei table în mod automat, pas cu pas. Aceasta are implementat algoritmul de Forward Checking. </w:t>
+      </w:r>
+      <w:r>
+        <w:rPr>
+          <w:rtl w:val="0"/>
+        </w:rPr>
+      </w:r>
+    </w:p>
+    <w:p>
+      <w:pPr>
+        <w:pStyle w:val="Heading5"/>
+        <w:numPr>
+          <w:ilvl w:val="0"/>
+          <w:numId w:val="5"/>
+        </w:numPr>
+        <w:spacing w:line="240" w:lineRule="auto"/>
+        <w:ind w:left="720" w:hanging="360"/>
+        <w:rPr>
+          <w:rFonts w:ascii="Times New Roman" w:cs="Times New Roman" w:eastAsia="Times New Roman" w:hAnsi="Times New Roman"/>
+          <w:color w:val="666666"/>
+          <w:sz w:val="24"/>
+          <w:szCs w:val="24"/>
+        </w:rPr>
+      </w:pPr>
+      <w:bookmarkStart w:colFirst="0" w:colLast="0" w:name="_5d9pifwbx7re" w:id="13"/>
+      <w:bookmarkEnd w:id="13"/>
       <w:r>
         <w:rPr>
           <w:rFonts w:ascii="Times New Roman" w:cs="Times New Roman" w:eastAsia="Times New Roman" w:hAnsi="Times New Roman"/>
@@ -1333,8 +1387,8 @@
           <w:rFonts w:ascii="Times New Roman" w:cs="Times New Roman" w:eastAsia="Times New Roman" w:hAnsi="Times New Roman"/>
         </w:rPr>
       </w:pPr>
-      <w:bookmarkStart w:colFirst="0" w:colLast="0" w:name="_uqy5p9od2n45" w:id="13"/>
-      <w:bookmarkEnd w:id="13"/>
+      <w:bookmarkStart w:colFirst="0" w:colLast="0" w:name="_uqy5p9od2n45" w:id="14"/>
+      <w:bookmarkEnd w:id="14"/>
       <w:r>
         <w:pict>
           <v:rect style="width:0.0pt;height:1.5pt" o:hr="t" o:hrstd="t" o:hralign="center" fillcolor="#A0A0A0" stroked="f"/>
@@ -1360,8 +1414,8 @@
           <w:szCs w:val="24"/>
         </w:rPr>
       </w:pPr>
-      <w:bookmarkStart w:colFirst="0" w:colLast="0" w:name="_njq1m3rtsycj" w:id="14"/>
-      <w:bookmarkEnd w:id="14"/>
+      <w:bookmarkStart w:colFirst="0" w:colLast="0" w:name="_njq1m3rtsycj" w:id="15"/>
+      <w:bookmarkEnd w:id="15"/>
       <w:r>
         <w:rPr>
           <w:rFonts w:ascii="Times New Roman" w:cs="Times New Roman" w:eastAsia="Times New Roman" w:hAnsi="Times New Roman"/>
@@ -1386,8 +1440,8 @@
           <w:color w:val="000000"/>
         </w:rPr>
       </w:pPr>
-      <w:bookmarkStart w:colFirst="0" w:colLast="0" w:name="_rnp24gkpks0j" w:id="15"/>
-      <w:bookmarkEnd w:id="15"/>
+      <w:bookmarkStart w:colFirst="0" w:colLast="0" w:name="_rnp24gkpks0j" w:id="16"/>
+      <w:bookmarkEnd w:id="16"/>
       <w:r>
         <w:rPr>
           <w:rFonts w:ascii="Times New Roman" w:cs="Times New Roman" w:eastAsia="Times New Roman" w:hAnsi="Times New Roman"/>
@@ -1400,6 +1454,7 @@
     </w:p>
     <w:p>
       <w:pPr>
+        <w:jc w:val="center"/>
         <w:rPr>
           <w:rFonts w:ascii="Times New Roman" w:cs="Times New Roman" w:eastAsia="Times New Roman" w:hAnsi="Times New Roman"/>
           <w:sz w:val="24"/>
@@ -1414,14 +1469,14 @@
         </w:rPr>
         <w:drawing>
           <wp:inline distB="114300" distT="114300" distL="114300" distR="114300">
-            <wp:extent cx="5943600" cy="5181600"/>
+            <wp:extent cx="4852988" cy="4230810"/>
             <wp:effectExtent b="0" l="0" r="0" t="0"/>
-            <wp:docPr id="11" name="image14.png"/>
+            <wp:docPr id="16" name="image16.png"/>
             <a:graphic>
               <a:graphicData uri="http://schemas.openxmlformats.org/drawingml/2006/picture">
                 <pic:pic>
                   <pic:nvPicPr>
-                    <pic:cNvPr id="0" name="image14.png"/>
+                    <pic:cNvPr id="0" name="image16.png"/>
                     <pic:cNvPicPr preferRelativeResize="0"/>
                   </pic:nvPicPr>
                   <pic:blipFill>
@@ -1434,7 +1489,7 @@
                   <pic:spPr>
                     <a:xfrm>
                       <a:off x="0" y="0"/>
-                      <a:ext cx="5943600" cy="5181600"/>
+                      <a:ext cx="4852988" cy="4230810"/>
                     </a:xfrm>
                     <a:prstGeom prst="rect"/>
                     <a:ln/>
@@ -1489,23 +1544,7 @@
           <w:szCs w:val="24"/>
           <w:rtl w:val="0"/>
         </w:rPr>
-        <w:t xml:space="preserve">Această funcție stă la baza generării de tabele. Prin intermediul acesteia se fac validările necesare algoritmului Forward Checking, se verifică dacă celulele au deja o valoare, se verifică validarea mutărilor și se actualizează vectorul de situații posibile.</w:t>
-      </w:r>
-    </w:p>
-    <w:p>
-      <w:pPr>
-        <w:spacing w:after="240" w:before="240" w:line="240" w:lineRule="auto"/>
-        <w:ind w:left="0" w:firstLine="720"/>
-        <w:rPr>
-          <w:rFonts w:ascii="Times New Roman" w:cs="Times New Roman" w:eastAsia="Times New Roman" w:hAnsi="Times New Roman"/>
-          <w:sz w:val="24"/>
-          <w:szCs w:val="24"/>
-        </w:rPr>
-      </w:pPr>
-      <w:r>
-        <w:rPr>
-          <w:rtl w:val="0"/>
-        </w:rPr>
+        <w:t xml:space="preserve">Această funcție stă la baza generării de tabele. Prin intermediul acesteia se fac validările necesare algoritmului Forward Checking, se verifică dacă celulele au deja o valoare, se verifică validarea mutărilor și se actualizează vectorul de situații posibile. Aici intervine și algoritmul de Backtracking, prin recursivitate, care revine la valorile anterioare pentru a putea valida intrarea curentă. O funcție asemănătoare este folosită și pentru interfață.</w:t>
       </w:r>
     </w:p>
     <w:p>
@@ -1520,8 +1559,8 @@
           <w:color w:val="000000"/>
         </w:rPr>
       </w:pPr>
-      <w:bookmarkStart w:colFirst="0" w:colLast="0" w:name="_5dzbjq2l8hyn" w:id="16"/>
-      <w:bookmarkEnd w:id="16"/>
+      <w:bookmarkStart w:colFirst="0" w:colLast="0" w:name="_5dzbjq2l8hyn" w:id="17"/>
+      <w:bookmarkEnd w:id="17"/>
       <w:r>
         <w:rPr>
           <w:rFonts w:ascii="Times New Roman" w:cs="Times New Roman" w:eastAsia="Times New Roman" w:hAnsi="Times New Roman"/>
@@ -1550,14 +1589,14 @@
         </w:rPr>
         <w:drawing>
           <wp:inline distB="114300" distT="114300" distL="114300" distR="114300">
-            <wp:extent cx="3948113" cy="3871151"/>
+            <wp:extent cx="3709988" cy="3629530"/>
             <wp:effectExtent b="0" l="0" r="0" t="0"/>
-            <wp:docPr id="5" name="image1.png"/>
+            <wp:docPr id="8" name="image9.png"/>
             <a:graphic>
               <a:graphicData uri="http://schemas.openxmlformats.org/drawingml/2006/picture">
                 <pic:pic>
                   <pic:nvPicPr>
-                    <pic:cNvPr id="0" name="image1.png"/>
+                    <pic:cNvPr id="0" name="image9.png"/>
                     <pic:cNvPicPr preferRelativeResize="0"/>
                   </pic:nvPicPr>
                   <pic:blipFill>
@@ -1570,7 +1609,7 @@
                   <pic:spPr>
                     <a:xfrm>
                       <a:off x="0" y="0"/>
-                      <a:ext cx="3948113" cy="3871151"/>
+                      <a:ext cx="3709988" cy="3629530"/>
                     </a:xfrm>
                     <a:prstGeom prst="rect"/>
                     <a:ln/>
@@ -1659,8 +1698,8 @@
           <w:color w:val="000000"/>
         </w:rPr>
       </w:pPr>
-      <w:bookmarkStart w:colFirst="0" w:colLast="0" w:name="_978qexosfw7w" w:id="17"/>
-      <w:bookmarkEnd w:id="17"/>
+      <w:bookmarkStart w:colFirst="0" w:colLast="0" w:name="_978qexosfw7w" w:id="18"/>
+      <w:bookmarkEnd w:id="18"/>
       <w:r>
         <w:rPr>
           <w:rFonts w:ascii="Times New Roman" w:cs="Times New Roman" w:eastAsia="Times New Roman" w:hAnsi="Times New Roman"/>
@@ -1691,12 +1730,12 @@
           <wp:inline distB="114300" distT="114300" distL="114300" distR="114300">
             <wp:extent cx="5943600" cy="1752600"/>
             <wp:effectExtent b="0" l="0" r="0" t="0"/>
-            <wp:docPr id="4" name="image12.png"/>
+            <wp:docPr id="4" name="image7.png"/>
             <a:graphic>
               <a:graphicData uri="http://schemas.openxmlformats.org/drawingml/2006/picture">
                 <pic:pic>
                   <pic:nvPicPr>
-                    <pic:cNvPr id="0" name="image12.png"/>
+                    <pic:cNvPr id="0" name="image7.png"/>
                     <pic:cNvPicPr preferRelativeResize="0"/>
                   </pic:nvPicPr>
                   <pic:blipFill>
@@ -1779,8 +1818,8 @@
           <w:color w:val="000000"/>
         </w:rPr>
       </w:pPr>
-      <w:bookmarkStart w:colFirst="0" w:colLast="0" w:name="_gxnjeg9g7k7z" w:id="18"/>
-      <w:bookmarkEnd w:id="18"/>
+      <w:bookmarkStart w:colFirst="0" w:colLast="0" w:name="_gxnjeg9g7k7z" w:id="19"/>
+      <w:bookmarkEnd w:id="19"/>
       <w:r>
         <w:rPr>
           <w:rFonts w:ascii="Times New Roman" w:cs="Times New Roman" w:eastAsia="Times New Roman" w:hAnsi="Times New Roman"/>
@@ -1809,14 +1848,14 @@
         </w:rPr>
         <w:drawing>
           <wp:inline distB="114300" distT="114300" distL="114300" distR="114300">
-            <wp:extent cx="5943600" cy="3098800"/>
+            <wp:extent cx="5281613" cy="2750840"/>
             <wp:effectExtent b="0" l="0" r="0" t="0"/>
-            <wp:docPr id="7" name="image5.png"/>
+            <wp:docPr id="9" name="image14.png"/>
             <a:graphic>
               <a:graphicData uri="http://schemas.openxmlformats.org/drawingml/2006/picture">
                 <pic:pic>
                   <pic:nvPicPr>
-                    <pic:cNvPr id="0" name="image5.png"/>
+                    <pic:cNvPr id="0" name="image14.png"/>
                     <pic:cNvPicPr preferRelativeResize="0"/>
                   </pic:nvPicPr>
                   <pic:blipFill>
@@ -1829,7 +1868,7 @@
                   <pic:spPr>
                     <a:xfrm>
                       <a:off x="0" y="0"/>
-                      <a:ext cx="5943600" cy="3098800"/>
+                      <a:ext cx="5281613" cy="2750840"/>
                     </a:xfrm>
                     <a:prstGeom prst="rect"/>
                     <a:ln/>
@@ -1889,38 +1928,6 @@
     </w:p>
     <w:p>
       <w:pPr>
-        <w:spacing w:after="240" w:before="240" w:line="240" w:lineRule="auto"/>
-        <w:ind w:firstLine="720"/>
-        <w:rPr>
-          <w:rFonts w:ascii="Times New Roman" w:cs="Times New Roman" w:eastAsia="Times New Roman" w:hAnsi="Times New Roman"/>
-          <w:sz w:val="24"/>
-          <w:szCs w:val="24"/>
-        </w:rPr>
-      </w:pPr>
-      <w:r>
-        <w:rPr>
-          <w:rtl w:val="0"/>
-        </w:rPr>
-      </w:r>
-    </w:p>
-    <w:p>
-      <w:pPr>
-        <w:spacing w:after="240" w:before="240" w:line="240" w:lineRule="auto"/>
-        <w:ind w:firstLine="720"/>
-        <w:rPr>
-          <w:rFonts w:ascii="Times New Roman" w:cs="Times New Roman" w:eastAsia="Times New Roman" w:hAnsi="Times New Roman"/>
-          <w:sz w:val="24"/>
-          <w:szCs w:val="24"/>
-        </w:rPr>
-      </w:pPr>
-      <w:r>
-        <w:rPr>
-          <w:rtl w:val="0"/>
-        </w:rPr>
-      </w:r>
-    </w:p>
-    <w:p>
-      <w:pPr>
         <w:pStyle w:val="Heading4"/>
         <w:keepNext w:val="0"/>
         <w:keepLines w:val="0"/>
@@ -1931,8 +1938,8 @@
           <w:color w:val="000000"/>
         </w:rPr>
       </w:pPr>
-      <w:bookmarkStart w:colFirst="0" w:colLast="0" w:name="_aj429z8uvwg" w:id="19"/>
-      <w:bookmarkEnd w:id="19"/>
+      <w:bookmarkStart w:colFirst="0" w:colLast="0" w:name="_aj429z8uvwg" w:id="20"/>
+      <w:bookmarkEnd w:id="20"/>
       <w:r>
         <w:rPr>
           <w:rFonts w:ascii="Times New Roman" w:cs="Times New Roman" w:eastAsia="Times New Roman" w:hAnsi="Times New Roman"/>
@@ -1947,6 +1954,7 @@
       <w:pPr>
         <w:spacing w:after="240" w:before="240" w:line="240" w:lineRule="auto"/>
         <w:ind w:firstLine="720"/>
+        <w:jc w:val="center"/>
         <w:rPr>
           <w:rFonts w:ascii="Times New Roman" w:cs="Times New Roman" w:eastAsia="Times New Roman" w:hAnsi="Times New Roman"/>
           <w:sz w:val="24"/>
@@ -1961,14 +1969,14 @@
         </w:rPr>
         <w:drawing>
           <wp:inline distB="114300" distT="114300" distL="114300" distR="114300">
-            <wp:extent cx="3709988" cy="2995136"/>
+            <wp:extent cx="2995613" cy="2411722"/>
             <wp:effectExtent b="0" l="0" r="0" t="0"/>
-            <wp:docPr id="8" name="image8.png"/>
+            <wp:docPr id="13" name="image12.png"/>
             <a:graphic>
               <a:graphicData uri="http://schemas.openxmlformats.org/drawingml/2006/picture">
                 <pic:pic>
                   <pic:nvPicPr>
-                    <pic:cNvPr id="0" name="image8.png"/>
+                    <pic:cNvPr id="0" name="image12.png"/>
                     <pic:cNvPicPr preferRelativeResize="0"/>
                   </pic:nvPicPr>
                   <pic:blipFill>
@@ -1981,7 +1989,7 @@
                   <pic:spPr>
                     <a:xfrm>
                       <a:off x="0" y="0"/>
-                      <a:ext cx="3709988" cy="2995136"/>
+                      <a:ext cx="2995613" cy="2411722"/>
                     </a:xfrm>
                     <a:prstGeom prst="rect"/>
                     <a:ln/>
@@ -2063,8 +2071,8 @@
           <w:szCs w:val="24"/>
         </w:rPr>
       </w:pPr>
-      <w:bookmarkStart w:colFirst="0" w:colLast="0" w:name="_y38fqhse6ttp" w:id="20"/>
-      <w:bookmarkEnd w:id="20"/>
+      <w:bookmarkStart w:colFirst="0" w:colLast="0" w:name="_y38fqhse6ttp" w:id="21"/>
+      <w:bookmarkEnd w:id="21"/>
       <w:r>
         <w:rPr>
           <w:rFonts w:ascii="Times New Roman" w:cs="Times New Roman" w:eastAsia="Times New Roman" w:hAnsi="Times New Roman"/>
@@ -2095,14 +2103,14 @@
         </w:rPr>
         <w:drawing>
           <wp:inline distB="114300" distT="114300" distL="114300" distR="114300">
-            <wp:extent cx="2693312" cy="1662658"/>
+            <wp:extent cx="2677595" cy="1652042"/>
             <wp:effectExtent b="0" l="0" r="0" t="0"/>
-            <wp:docPr id="13" name="image3.png"/>
+            <wp:docPr id="15" name="image10.png"/>
             <a:graphic>
               <a:graphicData uri="http://schemas.openxmlformats.org/drawingml/2006/picture">
                 <pic:pic>
                   <pic:nvPicPr>
-                    <pic:cNvPr id="0" name="image3.png"/>
+                    <pic:cNvPr id="0" name="image10.png"/>
                     <pic:cNvPicPr preferRelativeResize="0"/>
                   </pic:nvPicPr>
                   <pic:blipFill>
@@ -2115,7 +2123,7 @@
                   <pic:spPr>
                     <a:xfrm>
                       <a:off x="0" y="0"/>
-                      <a:ext cx="2693312" cy="1662658"/>
+                      <a:ext cx="2677595" cy="1652042"/>
                     </a:xfrm>
                     <a:prstGeom prst="rect"/>
                     <a:ln/>
@@ -2143,14 +2151,14 @@
         </w:rPr>
         <w:drawing>
           <wp:inline distB="114300" distT="114300" distL="114300" distR="114300">
-            <wp:extent cx="2701355" cy="1666701"/>
+            <wp:extent cx="2685917" cy="1657176"/>
             <wp:effectExtent b="0" l="0" r="0" t="0"/>
-            <wp:docPr id="12" name="image9.png"/>
+            <wp:docPr id="3" name="image8.png"/>
             <a:graphic>
               <a:graphicData uri="http://schemas.openxmlformats.org/drawingml/2006/picture">
                 <pic:pic>
                   <pic:nvPicPr>
-                    <pic:cNvPr id="0" name="image9.png"/>
+                    <pic:cNvPr id="0" name="image8.png"/>
                     <pic:cNvPicPr preferRelativeResize="0"/>
                   </pic:nvPicPr>
                   <pic:blipFill>
@@ -2163,7 +2171,7 @@
                   <pic:spPr>
                     <a:xfrm>
                       <a:off x="0" y="0"/>
-                      <a:ext cx="2701355" cy="1666701"/>
+                      <a:ext cx="2685917" cy="1657176"/>
                     </a:xfrm>
                     <a:prstGeom prst="rect"/>
                     <a:ln/>
@@ -2239,14 +2247,14 @@
         </w:rPr>
         <w:drawing>
           <wp:inline distB="114300" distT="114300" distL="114300" distR="114300">
-            <wp:extent cx="2728913" cy="1672861"/>
+            <wp:extent cx="2664637" cy="1652588"/>
             <wp:effectExtent b="0" l="0" r="0" t="0"/>
-            <wp:docPr id="2" name="image2.png"/>
+            <wp:docPr id="6" name="image3.png"/>
             <a:graphic>
               <a:graphicData uri="http://schemas.openxmlformats.org/drawingml/2006/picture">
                 <pic:pic>
                   <pic:nvPicPr>
-                    <pic:cNvPr id="0" name="image2.png"/>
+                    <pic:cNvPr id="0" name="image3.png"/>
                     <pic:cNvPicPr preferRelativeResize="0"/>
                   </pic:nvPicPr>
                   <pic:blipFill>
@@ -2259,7 +2267,7 @@
                   <pic:spPr>
                     <a:xfrm>
                       <a:off x="0" y="0"/>
-                      <a:ext cx="2728913" cy="1672861"/>
+                      <a:ext cx="2664637" cy="1652588"/>
                     </a:xfrm>
                     <a:prstGeom prst="rect"/>
                     <a:ln/>
@@ -2289,14 +2297,14 @@
         </w:rPr>
         <w:drawing>
           <wp:inline distB="114300" distT="114300" distL="114300" distR="114300">
-            <wp:extent cx="2664037" cy="1649586"/>
+            <wp:extent cx="2657558" cy="1648197"/>
             <wp:effectExtent b="0" l="0" r="0" t="0"/>
-            <wp:docPr id="3" name="image10.png"/>
+            <wp:docPr id="5" name="image15.png"/>
             <a:graphic>
               <a:graphicData uri="http://schemas.openxmlformats.org/drawingml/2006/picture">
                 <pic:pic>
                   <pic:nvPicPr>
-                    <pic:cNvPr id="0" name="image10.png"/>
+                    <pic:cNvPr id="0" name="image15.png"/>
                     <pic:cNvPicPr preferRelativeResize="0"/>
                   </pic:nvPicPr>
                   <pic:blipFill>
@@ -2309,7 +2317,7 @@
                   <pic:spPr>
                     <a:xfrm>
                       <a:off x="0" y="0"/>
-                      <a:ext cx="2664037" cy="1649586"/>
+                      <a:ext cx="2657558" cy="1648197"/>
                     </a:xfrm>
                     <a:prstGeom prst="rect"/>
                     <a:ln/>
@@ -2366,14 +2374,14 @@
         </w:rPr>
         <w:drawing>
           <wp:inline distB="114300" distT="114300" distL="114300" distR="114300">
-            <wp:extent cx="2815460" cy="1757363"/>
+            <wp:extent cx="2848297" cy="1757363"/>
             <wp:effectExtent b="0" l="0" r="0" t="0"/>
-            <wp:docPr id="6" name="image6.png"/>
+            <wp:docPr id="11" name="image1.png"/>
             <a:graphic>
               <a:graphicData uri="http://schemas.openxmlformats.org/drawingml/2006/picture">
                 <pic:pic>
                   <pic:nvPicPr>
-                    <pic:cNvPr id="0" name="image6.png"/>
+                    <pic:cNvPr id="0" name="image1.png"/>
                     <pic:cNvPicPr preferRelativeResize="0"/>
                   </pic:nvPicPr>
                   <pic:blipFill>
@@ -2386,7 +2394,7 @@
                   <pic:spPr>
                     <a:xfrm>
                       <a:off x="0" y="0"/>
-                      <a:ext cx="2815460" cy="1757363"/>
+                      <a:ext cx="2848297" cy="1757363"/>
                     </a:xfrm>
                     <a:prstGeom prst="rect"/>
                     <a:ln/>
@@ -2416,14 +2424,14 @@
         </w:rPr>
         <w:drawing>
           <wp:inline distB="114300" distT="114300" distL="114300" distR="114300">
-            <wp:extent cx="2833688" cy="1772208"/>
+            <wp:extent cx="2886609" cy="1762497"/>
             <wp:effectExtent b="0" l="0" r="0" t="0"/>
-            <wp:docPr id="1" name="image13.png"/>
+            <wp:docPr id="2" name="image11.png"/>
             <a:graphic>
               <a:graphicData uri="http://schemas.openxmlformats.org/drawingml/2006/picture">
                 <pic:pic>
                   <pic:nvPicPr>
-                    <pic:cNvPr id="0" name="image13.png"/>
+                    <pic:cNvPr id="0" name="image11.png"/>
                     <pic:cNvPicPr preferRelativeResize="0"/>
                   </pic:nvPicPr>
                   <pic:blipFill>
@@ -2436,7 +2444,7 @@
                   <pic:spPr>
                     <a:xfrm>
                       <a:off x="0" y="0"/>
-                      <a:ext cx="2833688" cy="1772208"/>
+                      <a:ext cx="2886609" cy="1762497"/>
                     </a:xfrm>
                     <a:prstGeom prst="rect"/>
                     <a:ln/>
@@ -2513,14 +2521,14 @@
         </w:rPr>
         <w:drawing>
           <wp:inline distB="114300" distT="114300" distL="114300" distR="114300">
-            <wp:extent cx="3774763" cy="2316882"/>
+            <wp:extent cx="3362325" cy="2060478"/>
             <wp:effectExtent b="0" l="0" r="0" t="0"/>
-            <wp:docPr id="10" name="image4.png"/>
+            <wp:docPr id="12" name="image2.png"/>
             <a:graphic>
               <a:graphicData uri="http://schemas.openxmlformats.org/drawingml/2006/picture">
                 <pic:pic>
                   <pic:nvPicPr>
-                    <pic:cNvPr id="0" name="image4.png"/>
+                    <pic:cNvPr id="0" name="image2.png"/>
                     <pic:cNvPicPr preferRelativeResize="0"/>
                   </pic:nvPicPr>
                   <pic:blipFill>
@@ -2533,7 +2541,7 @@
                   <pic:spPr>
                     <a:xfrm>
                       <a:off x="0" y="0"/>
-                      <a:ext cx="3774763" cy="2316882"/>
+                      <a:ext cx="3362325" cy="2060478"/>
                     </a:xfrm>
                     <a:prstGeom prst="rect"/>
                     <a:ln/>
@@ -2609,14 +2617,14 @@
         </w:rPr>
         <w:drawing>
           <wp:inline distB="114300" distT="114300" distL="114300" distR="114300">
-            <wp:extent cx="3862388" cy="2395423"/>
+            <wp:extent cx="3279406" cy="2018854"/>
             <wp:effectExtent b="0" l="0" r="0" t="0"/>
-            <wp:docPr id="9" name="image7.png"/>
+            <wp:docPr id="1" name="image5.png"/>
             <a:graphic>
               <a:graphicData uri="http://schemas.openxmlformats.org/drawingml/2006/picture">
                 <pic:pic>
                   <pic:nvPicPr>
-                    <pic:cNvPr id="0" name="image7.png"/>
+                    <pic:cNvPr id="0" name="image5.png"/>
                     <pic:cNvPicPr preferRelativeResize="0"/>
                   </pic:nvPicPr>
                   <pic:blipFill>
@@ -2629,7 +2637,7 @@
                   <pic:spPr>
                     <a:xfrm>
                       <a:off x="0" y="0"/>
-                      <a:ext cx="3862388" cy="2395423"/>
+                      <a:ext cx="3279406" cy="2018854"/>
                     </a:xfrm>
                     <a:prstGeom prst="rect"/>
                     <a:ln/>
@@ -2705,14 +2713,14 @@
         </w:rPr>
         <w:drawing>
           <wp:inline distB="114300" distT="114300" distL="114300" distR="114300">
-            <wp:extent cx="3814763" cy="2366642"/>
+            <wp:extent cx="3509963" cy="2158533"/>
             <wp:effectExtent b="0" l="0" r="0" t="0"/>
-            <wp:docPr id="14" name="image11.png"/>
+            <wp:docPr id="10" name="image4.png"/>
             <a:graphic>
               <a:graphicData uri="http://schemas.openxmlformats.org/drawingml/2006/picture">
                 <pic:pic>
                   <pic:nvPicPr>
-                    <pic:cNvPr id="0" name="image11.png"/>
+                    <pic:cNvPr id="0" name="image4.png"/>
                     <pic:cNvPicPr preferRelativeResize="0"/>
                   </pic:nvPicPr>
                   <pic:blipFill>
@@ -2725,7 +2733,7 @@
                   <pic:spPr>
                     <a:xfrm>
                       <a:off x="0" y="0"/>
-                      <a:ext cx="3814763" cy="2366642"/>
+                      <a:ext cx="3509963" cy="2158533"/>
                     </a:xfrm>
                     <a:prstGeom prst="rect"/>
                     <a:ln/>
@@ -2784,6 +2792,150 @@
     </w:p>
     <w:p>
       <w:pPr>
+        <w:spacing w:after="240" w:before="240" w:line="240" w:lineRule="auto"/>
+        <w:ind w:left="0" w:firstLine="0"/>
+        <w:jc w:val="left"/>
+        <w:rPr>
+          <w:rFonts w:ascii="Times New Roman" w:cs="Times New Roman" w:eastAsia="Times New Roman" w:hAnsi="Times New Roman"/>
+          <w:sz w:val="24"/>
+          <w:szCs w:val="24"/>
+        </w:rPr>
+      </w:pPr>
+      <w:r>
+        <w:rPr>
+          <w:rFonts w:ascii="Times New Roman" w:cs="Times New Roman" w:eastAsia="Times New Roman" w:hAnsi="Times New Roman"/>
+          <w:sz w:val="24"/>
+          <w:szCs w:val="24"/>
+        </w:rPr>
+        <w:drawing>
+          <wp:inline distB="114300" distT="114300" distL="114300" distR="114300">
+            <wp:extent cx="2805113" cy="1755581"/>
+            <wp:effectExtent b="0" l="0" r="0" t="0"/>
+            <wp:docPr id="14" name="image6.png"/>
+            <a:graphic>
+              <a:graphicData uri="http://schemas.openxmlformats.org/drawingml/2006/picture">
+                <pic:pic>
+                  <pic:nvPicPr>
+                    <pic:cNvPr id="0" name="image6.png"/>
+                    <pic:cNvPicPr preferRelativeResize="0"/>
+                  </pic:nvPicPr>
+                  <pic:blipFill>
+                    <a:blip r:embed="rId20"/>
+                    <a:srcRect b="0" l="0" r="0" t="0"/>
+                    <a:stretch>
+                      <a:fillRect/>
+                    </a:stretch>
+                  </pic:blipFill>
+                  <pic:spPr>
+                    <a:xfrm>
+                      <a:off x="0" y="0"/>
+                      <a:ext cx="2805113" cy="1755581"/>
+                    </a:xfrm>
+                    <a:prstGeom prst="rect"/>
+                    <a:ln/>
+                  </pic:spPr>
+                </pic:pic>
+              </a:graphicData>
+            </a:graphic>
+          </wp:inline>
+        </w:drawing>
+      </w:r>
+      <w:r>
+        <w:rPr>
+          <w:rFonts w:ascii="Times New Roman" w:cs="Times New Roman" w:eastAsia="Times New Roman" w:hAnsi="Times New Roman"/>
+          <w:sz w:val="24"/>
+          <w:szCs w:val="24"/>
+          <w:rtl w:val="0"/>
+        </w:rPr>
+        <w:t xml:space="preserve">  </w:t>
+      </w:r>
+      <w:r>
+        <w:rPr>
+          <w:rFonts w:ascii="Times New Roman" w:cs="Times New Roman" w:eastAsia="Times New Roman" w:hAnsi="Times New Roman"/>
+          <w:sz w:val="24"/>
+          <w:szCs w:val="24"/>
+        </w:rPr>
+        <w:drawing>
+          <wp:inline distB="114300" distT="114300" distL="114300" distR="114300">
+            <wp:extent cx="2876550" cy="1722090"/>
+            <wp:effectExtent b="0" l="0" r="0" t="0"/>
+            <wp:docPr id="7" name="image13.png"/>
+            <a:graphic>
+              <a:graphicData uri="http://schemas.openxmlformats.org/drawingml/2006/picture">
+                <pic:pic>
+                  <pic:nvPicPr>
+                    <pic:cNvPr id="0" name="image13.png"/>
+                    <pic:cNvPicPr preferRelativeResize="0"/>
+                  </pic:nvPicPr>
+                  <pic:blipFill>
+                    <a:blip r:embed="rId21"/>
+                    <a:srcRect b="0" l="2580" r="0" t="3831"/>
+                    <a:stretch>
+                      <a:fillRect/>
+                    </a:stretch>
+                  </pic:blipFill>
+                  <pic:spPr>
+                    <a:xfrm>
+                      <a:off x="0" y="0"/>
+                      <a:ext cx="2876550" cy="1722090"/>
+                    </a:xfrm>
+                    <a:prstGeom prst="rect"/>
+                    <a:ln/>
+                  </pic:spPr>
+                </pic:pic>
+              </a:graphicData>
+            </a:graphic>
+          </wp:inline>
+        </w:drawing>
+      </w:r>
+      <w:r>
+        <w:rPr>
+          <w:rtl w:val="0"/>
+        </w:rPr>
+      </w:r>
+    </w:p>
+    <w:p>
+      <w:pPr>
+        <w:spacing w:after="240" w:before="240" w:line="240" w:lineRule="auto"/>
+        <w:ind w:left="0" w:firstLine="720"/>
+        <w:jc w:val="left"/>
+        <w:rPr>
+          <w:rFonts w:ascii="Times New Roman" w:cs="Times New Roman" w:eastAsia="Times New Roman" w:hAnsi="Times New Roman"/>
+          <w:sz w:val="24"/>
+          <w:szCs w:val="24"/>
+        </w:rPr>
+      </w:pPr>
+      <w:r>
+        <w:rPr>
+          <w:rFonts w:ascii="Times New Roman" w:cs="Times New Roman" w:eastAsia="Times New Roman" w:hAnsi="Times New Roman"/>
+          <w:sz w:val="24"/>
+          <w:szCs w:val="24"/>
+          <w:rtl w:val="0"/>
+        </w:rPr>
+        <w:t xml:space="preserve">Butonul </w:t>
+      </w:r>
+      <w:r>
+        <w:rPr>
+          <w:rFonts w:ascii="Times New Roman" w:cs="Times New Roman" w:eastAsia="Times New Roman" w:hAnsi="Times New Roman"/>
+          <w:b w:val="1"/>
+          <w:sz w:val="24"/>
+          <w:szCs w:val="24"/>
+          <w:rtl w:val="0"/>
+        </w:rPr>
+        <w:t xml:space="preserve">Generate solution </w:t>
+      </w:r>
+      <w:r>
+        <w:rPr>
+          <w:rFonts w:ascii="Times New Roman" w:cs="Times New Roman" w:eastAsia="Times New Roman" w:hAnsi="Times New Roman"/>
+          <w:sz w:val="24"/>
+          <w:szCs w:val="24"/>
+          <w:rtl w:val="0"/>
+        </w:rPr>
+        <w:t xml:space="preserve">este cel mai important buton și el îndeplinește scopul acestui proiect deoarece prin intermediul lui se generează, cu ajutorul algoritmului Forward Checking rezolvarea jocului. Algoritmul a fost implementat astfel încât să existe întârzieri și să se evidențieze fiecare mișcare pentru a se pune în evidență Backtracking-ul.</w:t>
+      </w:r>
+    </w:p>
+    <w:p>
+      <w:pPr>
         <w:spacing w:line="240" w:lineRule="auto"/>
         <w:rPr>
           <w:rFonts w:ascii="Times New Roman" w:cs="Times New Roman" w:eastAsia="Times New Roman" w:hAnsi="Times New Roman"/>
@@ -2816,8 +2968,8 @@
           <w:szCs w:val="24"/>
         </w:rPr>
       </w:pPr>
-      <w:bookmarkStart w:colFirst="0" w:colLast="0" w:name="_lrwmcgqcqhhn" w:id="21"/>
-      <w:bookmarkEnd w:id="21"/>
+      <w:bookmarkStart w:colFirst="0" w:colLast="0" w:name="_lrwmcgqcqhhn" w:id="22"/>
+      <w:bookmarkEnd w:id="22"/>
       <w:r>
         <w:rPr>
           <w:rFonts w:ascii="Times New Roman" w:cs="Times New Roman" w:eastAsia="Times New Roman" w:hAnsi="Times New Roman"/>
@@ -2899,8 +3051,8 @@
           <w:szCs w:val="24"/>
         </w:rPr>
       </w:pPr>
-      <w:bookmarkStart w:colFirst="0" w:colLast="0" w:name="_8htvi2izgo53" w:id="22"/>
-      <w:bookmarkEnd w:id="22"/>
+      <w:bookmarkStart w:colFirst="0" w:colLast="0" w:name="_8htvi2izgo53" w:id="23"/>
+      <w:bookmarkEnd w:id="23"/>
       <w:r>
         <w:rPr>
           <w:rFonts w:ascii="Times New Roman" w:cs="Times New Roman" w:eastAsia="Times New Roman" w:hAnsi="Times New Roman"/>
@@ -2927,7 +3079,7 @@
           <w:szCs w:val="24"/>
         </w:rPr>
       </w:pPr>
-      <w:hyperlink r:id="rId20">
+      <w:hyperlink r:id="rId22">
         <w:r>
           <w:rPr>
             <w:rFonts w:ascii="Times New Roman" w:cs="Times New Roman" w:eastAsia="Times New Roman" w:hAnsi="Times New Roman"/>
@@ -2958,7 +3110,7 @@
           <w:szCs w:val="24"/>
         </w:rPr>
       </w:pPr>
-      <w:hyperlink r:id="rId21">
+      <w:hyperlink r:id="rId23">
         <w:r>
           <w:rPr>
             <w:rFonts w:ascii="Times New Roman" w:cs="Times New Roman" w:eastAsia="Times New Roman" w:hAnsi="Times New Roman"/>
@@ -2989,14 +3141,12 @@
           <w:szCs w:val="24"/>
         </w:rPr>
       </w:pPr>
-      <w:hyperlink r:id="rId22">
+      <w:hyperlink r:id="rId24">
         <w:r>
           <w:rPr>
             <w:rFonts w:ascii="Times New Roman" w:cs="Times New Roman" w:eastAsia="Times New Roman" w:hAnsi="Times New Roman"/>
-            <w:color w:val="1155cc"/>
             <w:sz w:val="24"/>
             <w:szCs w:val="24"/>
-            <w:u w:val="single"/>
             <w:rtl w:val="0"/>
           </w:rPr>
           <w:t xml:space="preserve">https://www.youtube.com/watch?v=ejhmLHd3n_4&amp;list=LL&amp;index=11&amp;t=70s&amp;ab_channel=BrandonAdame</w:t>
@@ -3020,17 +3170,14 @@
           <w:rFonts w:ascii="Times New Roman" w:cs="Times New Roman" w:eastAsia="Times New Roman" w:hAnsi="Times New Roman"/>
           <w:sz w:val="24"/>
           <w:szCs w:val="24"/>
-          <w:u w:val="none"/>
-        </w:rPr>
-      </w:pPr>
-      <w:hyperlink r:id="rId23">
+        </w:rPr>
+      </w:pPr>
+      <w:hyperlink r:id="rId25">
         <w:r>
           <w:rPr>
             <w:rFonts w:ascii="Times New Roman" w:cs="Times New Roman" w:eastAsia="Times New Roman" w:hAnsi="Times New Roman"/>
-            <w:color w:val="1155cc"/>
             <w:sz w:val="24"/>
             <w:szCs w:val="24"/>
-            <w:u w:val="single"/>
             <w:rtl w:val="0"/>
           </w:rPr>
           <w:t xml:space="preserve">https://cs188ai.fandom.com/wiki/Forward_Checking</w:t>
@@ -3066,17 +3213,6 @@
         </w:rPr>
         <w:t xml:space="preserve">https://www.geeksforgeeks.org/constraint-satisfaction-problems-csp-in-artificial-intelligence/</w:t>
       </w:r>
-    </w:p>
-    <w:p>
-      <w:pPr>
-        <w:spacing w:line="240" w:lineRule="auto"/>
-        <w:ind w:left="720" w:firstLine="0"/>
-        <w:rPr>
-          <w:rFonts w:ascii="Times New Roman" w:cs="Times New Roman" w:eastAsia="Times New Roman" w:hAnsi="Times New Roman"/>
-          <w:sz w:val="24"/>
-          <w:szCs w:val="24"/>
-        </w:rPr>
-      </w:pPr>
       <w:r>
         <w:rPr>
           <w:rtl w:val="0"/>
@@ -3097,6 +3233,36 @@
           <v:rect style="width:0.0pt;height:1.5pt" o:hr="t" o:hrstd="t" o:hralign="center" fillcolor="#A0A0A0" stroked="f"/>
         </w:pict>
       </w:r>
+      <w:r>
+        <w:rPr>
+          <w:rtl w:val="0"/>
+        </w:rPr>
+      </w:r>
+    </w:p>
+    <w:p>
+      <w:pPr>
+        <w:spacing w:line="240" w:lineRule="auto"/>
+        <w:rPr>
+          <w:rFonts w:ascii="Times New Roman" w:cs="Times New Roman" w:eastAsia="Times New Roman" w:hAnsi="Times New Roman"/>
+          <w:sz w:val="24"/>
+          <w:szCs w:val="24"/>
+        </w:rPr>
+      </w:pPr>
+      <w:r>
+        <w:rPr>
+          <w:rtl w:val="0"/>
+        </w:rPr>
+      </w:r>
+    </w:p>
+    <w:p>
+      <w:pPr>
+        <w:spacing w:line="240" w:lineRule="auto"/>
+        <w:rPr>
+          <w:rFonts w:ascii="Times New Roman" w:cs="Times New Roman" w:eastAsia="Times New Roman" w:hAnsi="Times New Roman"/>
+          <w:sz w:val="24"/>
+          <w:szCs w:val="24"/>
+        </w:rPr>
+      </w:pPr>
       <w:r>
         <w:rPr>
           <w:rtl w:val="0"/>
@@ -3117,8 +3283,8 @@
           <w:szCs w:val="24"/>
         </w:rPr>
       </w:pPr>
-      <w:bookmarkStart w:colFirst="0" w:colLast="0" w:name="_fkuvzwc247jb" w:id="23"/>
-      <w:bookmarkEnd w:id="23"/>
+      <w:bookmarkStart w:colFirst="0" w:colLast="0" w:name="_fkuvzwc247jb" w:id="24"/>
+      <w:bookmarkEnd w:id="24"/>
       <w:r>
         <w:rPr>
           <w:rFonts w:ascii="Times New Roman" w:cs="Times New Roman" w:eastAsia="Times New Roman" w:hAnsi="Times New Roman"/>
@@ -3458,6 +3624,80 @@
           <w:rtl w:val="0"/>
         </w:rPr>
         <w:t xml:space="preserve">Pintilie Justinian</w:t>
+      </w:r>
+    </w:p>
+    <w:p>
+      <w:pPr>
+        <w:numPr>
+          <w:ilvl w:val="0"/>
+          <w:numId w:val="2"/>
+        </w:numPr>
+        <w:spacing w:line="240" w:lineRule="auto"/>
+        <w:ind w:left="720" w:hanging="360"/>
+        <w:rPr>
+          <w:rFonts w:ascii="Times New Roman" w:cs="Times New Roman" w:eastAsia="Times New Roman" w:hAnsi="Times New Roman"/>
+          <w:sz w:val="24"/>
+          <w:szCs w:val="24"/>
+        </w:rPr>
+      </w:pPr>
+      <w:r>
+        <w:rPr>
+          <w:rFonts w:ascii="Times New Roman" w:cs="Times New Roman" w:eastAsia="Times New Roman" w:hAnsi="Times New Roman"/>
+          <w:sz w:val="24"/>
+          <w:szCs w:val="24"/>
+          <w:rtl w:val="0"/>
+        </w:rPr>
+        <w:t xml:space="preserve">Adăugare funcție de generare soluții cu backtracking - </w:t>
+      </w:r>
+      <w:r>
+        <w:rPr>
+          <w:rFonts w:ascii="Times New Roman" w:cs="Times New Roman" w:eastAsia="Times New Roman" w:hAnsi="Times New Roman"/>
+          <w:b w:val="1"/>
+          <w:sz w:val="24"/>
+          <w:szCs w:val="24"/>
+          <w:rtl w:val="0"/>
+        </w:rPr>
+        <w:t xml:space="preserve">Florea Alexandra</w:t>
+      </w:r>
+      <w:r>
+        <w:rPr>
+          <w:rtl w:val="0"/>
+        </w:rPr>
+      </w:r>
+    </w:p>
+    <w:p>
+      <w:pPr>
+        <w:numPr>
+          <w:ilvl w:val="0"/>
+          <w:numId w:val="2"/>
+        </w:numPr>
+        <w:spacing w:line="240" w:lineRule="auto"/>
+        <w:ind w:left="720" w:hanging="360"/>
+        <w:rPr>
+          <w:rFonts w:ascii="Times New Roman" w:cs="Times New Roman" w:eastAsia="Times New Roman" w:hAnsi="Times New Roman"/>
+          <w:sz w:val="24"/>
+          <w:szCs w:val="24"/>
+          <w:u w:val="none"/>
+        </w:rPr>
+      </w:pPr>
+      <w:r>
+        <w:rPr>
+          <w:rFonts w:ascii="Times New Roman" w:cs="Times New Roman" w:eastAsia="Times New Roman" w:hAnsi="Times New Roman"/>
+          <w:sz w:val="24"/>
+          <w:szCs w:val="24"/>
+          <w:rtl w:val="0"/>
+        </w:rPr>
+        <w:t xml:space="preserve">Update documentație cu noile funcționalități - </w:t>
+      </w:r>
+      <w:r>
+        <w:rPr>
+          <w:rFonts w:ascii="Times New Roman" w:cs="Times New Roman" w:eastAsia="Times New Roman" w:hAnsi="Times New Roman"/>
+          <w:b w:val="1"/>
+          <w:sz w:val="24"/>
+          <w:szCs w:val="24"/>
+          <w:rtl w:val="0"/>
+        </w:rPr>
+        <w:t xml:space="preserve">Florea Alexandra</w:t>
       </w:r>
       <w:r>
         <w:rPr>

</xml_diff>